<commit_message>
Allow moving Rack/Songs button assignment, various code cleanup
</commit_message>
<xml_diff>
--- a/src/Mackie Control Unit Protocol Extension.docx
+++ b/src/Mackie Control Unit Protocol Extension.docx
@@ -1,6 +1,6 @@
 
 <file path=word/document.xml><?xml version="1.0" encoding="utf-8"?>
-<w:document xmlns:wpc="http://schemas.microsoft.com/office/word/2010/wordprocessingCanvas" xmlns:cx="http://schemas.microsoft.com/office/drawing/2014/chartex" xmlns:cx1="http://schemas.microsoft.com/office/drawing/2015/9/8/chartex" xmlns:cx2="http://schemas.microsoft.com/office/drawing/2015/10/21/chartex" xmlns:cx3="http://schemas.microsoft.com/office/drawing/2016/5/9/chartex" xmlns:cx4="http://schemas.microsoft.com/office/drawing/2016/5/10/chartex" xmlns:cx5="http://schemas.microsoft.com/office/drawing/2016/5/11/chartex" xmlns:cx6="http://schemas.microsoft.com/office/drawing/2016/5/12/chartex" xmlns:cx7="http://schemas.microsoft.com/office/drawing/2016/5/13/chartex" xmlns:cx8="http://schemas.microsoft.com/office/drawing/2016/5/14/chartex" xmlns:mc="http://schemas.openxmlformats.org/markup-compatibility/2006" xmlns:aink="http://schemas.microsoft.com/office/drawing/2016/ink" xmlns:am3d="http://schemas.microsoft.com/office/drawing/2017/model3d" xmlns:o="urn:schemas-microsoft-com:office:office" xmlns:r="http://schemas.openxmlformats.org/officeDocument/2006/relationships" xmlns:m="http://schemas.openxmlformats.org/officeDocument/2006/math" xmlns:v="urn:schemas-microsoft-com:vml" xmlns:wp14="http://schemas.microsoft.com/office/word/2010/wordprocessingDrawing" xmlns:wp="http://schemas.openxmlformats.org/drawingml/2006/wordprocessingDrawing" xmlns:w10="urn:schemas-microsoft-com:office:word" xmlns:w="http://schemas.openxmlformats.org/wordprocessingml/2006/main" xmlns:w14="http://schemas.microsoft.com/office/word/2010/wordml" xmlns:w15="http://schemas.microsoft.com/office/word/2012/wordml" xmlns:w16cex="http://schemas.microsoft.com/office/word/2018/wordml/cex" xmlns:w16cid="http://schemas.microsoft.com/office/word/2016/wordml/cid" xmlns:w16="http://schemas.microsoft.com/office/word/2018/wordml" xmlns:w16sdtdh="http://schemas.microsoft.com/office/word/2020/wordml/sdtdatahash" xmlns:w16se="http://schemas.microsoft.com/office/word/2015/wordml/symex" xmlns:wpg="http://schemas.microsoft.com/office/word/2010/wordprocessingGroup" xmlns:wpi="http://schemas.microsoft.com/office/word/2010/wordprocessingInk" xmlns:wne="http://schemas.microsoft.com/office/word/2006/wordml" xmlns:wps="http://schemas.microsoft.com/office/word/2010/wordprocessingShape" mc:Ignorable="w14 w15 w16se w16cid w16 w16cex w16sdtdh wp14">
+<w:document xmlns:wpc="http://schemas.microsoft.com/office/word/2010/wordprocessingCanvas" xmlns:cx="http://schemas.microsoft.com/office/drawing/2014/chartex" xmlns:cx1="http://schemas.microsoft.com/office/drawing/2015/9/8/chartex" xmlns:cx2="http://schemas.microsoft.com/office/drawing/2015/10/21/chartex" xmlns:cx3="http://schemas.microsoft.com/office/drawing/2016/5/9/chartex" xmlns:cx4="http://schemas.microsoft.com/office/drawing/2016/5/10/chartex" xmlns:cx5="http://schemas.microsoft.com/office/drawing/2016/5/11/chartex" xmlns:cx6="http://schemas.microsoft.com/office/drawing/2016/5/12/chartex" xmlns:cx7="http://schemas.microsoft.com/office/drawing/2016/5/13/chartex" xmlns:cx8="http://schemas.microsoft.com/office/drawing/2016/5/14/chartex" xmlns:mc="http://schemas.openxmlformats.org/markup-compatibility/2006" xmlns:aink="http://schemas.microsoft.com/office/drawing/2016/ink" xmlns:am3d="http://schemas.microsoft.com/office/drawing/2017/model3d" xmlns:o="urn:schemas-microsoft-com:office:office" xmlns:oel="http://schemas.microsoft.com/office/2019/extlst" xmlns:r="http://schemas.openxmlformats.org/officeDocument/2006/relationships" xmlns:m="http://schemas.openxmlformats.org/officeDocument/2006/math" xmlns:v="urn:schemas-microsoft-com:vml" xmlns:wp14="http://schemas.microsoft.com/office/word/2010/wordprocessingDrawing" xmlns:wp="http://schemas.openxmlformats.org/drawingml/2006/wordprocessingDrawing" xmlns:w10="urn:schemas-microsoft-com:office:word" xmlns:w="http://schemas.openxmlformats.org/wordprocessingml/2006/main" xmlns:w14="http://schemas.microsoft.com/office/word/2010/wordml" xmlns:w15="http://schemas.microsoft.com/office/word/2012/wordml" xmlns:w16cex="http://schemas.microsoft.com/office/word/2018/wordml/cex" xmlns:w16cid="http://schemas.microsoft.com/office/word/2016/wordml/cid" xmlns:w16="http://schemas.microsoft.com/office/word/2018/wordml" xmlns:w16sdtdh="http://schemas.microsoft.com/office/word/2020/wordml/sdtdatahash" xmlns:w16se="http://schemas.microsoft.com/office/word/2015/wordml/symex" xmlns:wpg="http://schemas.microsoft.com/office/word/2010/wordprocessingGroup" xmlns:wpi="http://schemas.microsoft.com/office/word/2010/wordprocessingInk" xmlns:wne="http://schemas.microsoft.com/office/word/2006/wordml" xmlns:wps="http://schemas.microsoft.com/office/word/2010/wordprocessingShape" mc:Ignorable="w14 w15 w16se w16cid w16 w16cex w16sdtdh wp14">
   <w:body>
     <w:p>
       <w:r>
@@ -105,25 +105,42 @@
     </w:p>
     <w:p>
       <w:r>
-        <w:t>There are a several Open Stage Control templates that replicate the MCU protocol.  These can stand in as a substitute for a hardware MCU unit when a physical unit is not available, or as an adjunct display to use in combination with a hardware unit.</w:t>
-      </w:r>
-    </w:p>
-    <w:p>
-      <w:r>
-        <w:t xml:space="preserve">Open State Control is an open source OSC platform that runs on Windows, Mac, and Linux.  </w:t>
-      </w:r>
-      <w:proofErr w:type="gramStart"/>
-      <w:r>
-        <w:t>Generally</w:t>
-      </w:r>
-      <w:proofErr w:type="gramEnd"/>
-      <w:r>
-        <w:t xml:space="preserve"> one would run the Open Stage Control server application on the same system as Gig Performer and can then run OSC templates on any modern web browser on any device on the same local network.  This can be used to control Gig Performer by a mobile phone, tablet, or another PC.</w:t>
+        <w:t xml:space="preserve">There are a several </w:t>
+      </w:r>
+      <w:r>
+        <w:t xml:space="preserve">OSC templates available that </w:t>
+      </w:r>
+      <w:r>
+        <w:t>replicate the MCU protocol.  These can stand in as a substitute for a hardware MCU unit when a physical unit is not available, or as an adjunct display to use in combination with a hardware unit.</w:t>
+      </w:r>
+    </w:p>
+    <w:p>
+      <w:r>
+        <w:t>Open Sta</w:t>
+      </w:r>
+      <w:r>
+        <w:t>g</w:t>
+      </w:r>
+      <w:r>
+        <w:t>e Control is an open source OSC platform that runs on Windows, Mac, and Linux.  Generally one would run the Open Stage Control server application on the same system as Gig Performer and then run OSC templates on any modern web browser on any device on the same local network.  This can be used to control Gig Performer by a mobile phone, tablet, or another PC.</w:t>
       </w:r>
     </w:p>
     <w:p>
       <w:r>
         <w:t>Once Open Stage Control is launched and configured the relevant MCU templates can be loaded through its web interface.</w:t>
+      </w:r>
+    </w:p>
+    <w:p>
+      <w:r>
+        <w:t>An open source T</w:t>
+      </w:r>
+      <w:proofErr w:type="spellStart"/>
+      <w:r>
+        <w:t>ouchOSC</w:t>
+      </w:r>
+      <w:proofErr w:type="spellEnd"/>
+      <w:r>
+        <w:t xml:space="preserve"> template is also available that replicates a physical MCU unit.</w:t>
       </w:r>
     </w:p>
     <w:p/>
@@ -196,7 +213,13 @@
       </w:r>
       <w:proofErr w:type="spellEnd"/>
       <w:r>
-        <w:t xml:space="preserve">, and variations within a </w:t>
+        <w:t xml:space="preserve">, and </w:t>
+      </w:r>
+      <w:r>
+        <w:t>V</w:t>
+      </w:r>
+      <w:r>
+        <w:t xml:space="preserve">ariations within a </w:t>
       </w:r>
       <w:r>
         <w:t>R</w:t>
@@ -206,19 +229,61 @@
       </w:r>
     </w:p>
     <w:p>
-      <w:r>
-        <w:t>As is customary with many DAWs, the MCU extension works with the concept of “banks” of controls.  While there are only 8 knobs and 9 faders on the MCU hardware, by using “bank selects” the user can assign any number of knobs and faders to the MCU and move between them freely by changing banks.</w:t>
+      <w:pPr>
+        <w:pStyle w:val="ListParagraph"/>
+        <w:numPr>
+          <w:ilvl w:val="0"/>
+          <w:numId w:val="2"/>
+        </w:numPr>
+      </w:pPr>
+      <w:r>
+        <w:t>adjusting tempo with the Jog Wheel</w:t>
       </w:r>
     </w:p>
     <w:p>
       <w:r>
         <w:lastRenderedPageBreak/>
-        <w:t>A typical use would be to assign one bank of faders to the upper register drawbars on a Hammond B3 VST, a second bank to the lower register drawbars, and a third bank to master volumes in the Global Rackspace.</w:t>
-      </w:r>
-    </w:p>
-    <w:p>
-      <w:r>
-        <w:t>When a Rackspace is loaded the MCU extension searches through all widgets in the Rackspace and Global Rackspace to find widgets designated by their “OSC/</w:t>
+        <w:t xml:space="preserve">As is customary with many DAWs, the MCU extension works </w:t>
+      </w:r>
+      <w:r>
+        <w:t>using</w:t>
+      </w:r>
+      <w:r>
+        <w:t xml:space="preserve"> the concept of “banks” of controls.  While there are only 8 knobs and 9 faders on the MCU hardware, by using “bank selects” the user can assign any number of knobs and faders to the MCU and move between them by changing banks.</w:t>
+      </w:r>
+    </w:p>
+    <w:p>
+      <w:r>
+        <w:t>A</w:t>
+      </w:r>
+      <w:r>
+        <w:t xml:space="preserve">n example </w:t>
+      </w:r>
+      <w:r>
+        <w:t xml:space="preserve">would be to assign one bank of faders to the upper register drawbars on a Hammond B3 VST, a second bank to the lower register drawbars, and a third bank to master volumes in </w:t>
+      </w:r>
+      <w:r>
+        <w:t>a mixer</w:t>
+      </w:r>
+      <w:r>
+        <w:t>.</w:t>
+      </w:r>
+    </w:p>
+    <w:p>
+      <w:r>
+        <w:t>When a Rackspace is loaded the MCU extension searches through all widgets in the Rackspace and Global Rackspace</w:t>
+      </w:r>
+      <w:r>
+        <w:t>.  It identifies</w:t>
+      </w:r>
+      <w:r>
+        <w:t xml:space="preserve"> widgets </w:t>
+      </w:r>
+      <w:r>
+        <w:t>to be used by the MCU extension by their</w:t>
+      </w:r>
+      <w:r>
+        <w:t xml:space="preserve"> “OSC/</w:t>
       </w:r>
       <w:proofErr w:type="spellStart"/>
       <w:r>
@@ -226,22 +291,58 @@
       </w:r>
       <w:proofErr w:type="spellEnd"/>
       <w:r>
-        <w:t xml:space="preserve"> Name” as relevant to the MCU extension.</w:t>
-      </w:r>
-    </w:p>
-    <w:p>
-      <w:r>
-        <w:t>The naming convention for such widget Names is fairly straight forward.  A typical such name would look like “mc_k_3_7”.  The underscores serve as separators between fields.  Most widget names require four fields to specify how the MCU extension should interact with them.</w:t>
-      </w:r>
-    </w:p>
-    <w:p>
-      <w:r>
-        <w:t>The first field is simply the “mc” designation, which indicates the MCU extension should look at this widget.  If the widget name does not begin with “mc” the extension will ignore it.</w:t>
-      </w:r>
-    </w:p>
-    <w:p>
-      <w:r>
-        <w:t>The second field indicates the type of control on the MCU the widget should be mapped to.  These are:</w:t>
+        <w:t xml:space="preserve"> Name</w:t>
+      </w:r>
+      <w:r>
+        <w:t>”</w:t>
+      </w:r>
+      <w:r>
+        <w:t>.</w:t>
+      </w:r>
+    </w:p>
+    <w:p>
+      <w:r>
+        <w:t xml:space="preserve">The naming convention for such </w:t>
+      </w:r>
+      <w:r>
+        <w:t>widgets</w:t>
+      </w:r>
+      <w:r>
+        <w:t xml:space="preserve"> </w:t>
+      </w:r>
+      <w:r>
+        <w:t>uses four components separated by underscore characters</w:t>
+      </w:r>
+      <w:r>
+        <w:t>.  A typical such name would look like “mc_k_</w:t>
+      </w:r>
+      <w:r>
+        <w:t>pan</w:t>
+      </w:r>
+      <w:r>
+        <w:t>_7”.  The underscores serve as separators between fields.</w:t>
+      </w:r>
+    </w:p>
+    <w:p>
+      <w:r>
+        <w:t xml:space="preserve">The first field is the “mc” designation, which indicates the MCU extension should </w:t>
+      </w:r>
+      <w:r>
+        <w:t>use</w:t>
+      </w:r>
+      <w:r>
+        <w:t xml:space="preserve"> this widget.  If the widget name does not begin with “mc” the extension will ignore it.</w:t>
+      </w:r>
+    </w:p>
+    <w:p>
+      <w:r>
+        <w:t xml:space="preserve">The second field indicates the type of control on the </w:t>
+      </w:r>
+      <w:r>
+        <w:t>control surface</w:t>
+      </w:r>
+      <w:r>
+        <w:t xml:space="preserve"> the widget should be mapped to.  These are:</w:t>
       </w:r>
     </w:p>
     <w:p>
@@ -277,7 +378,19 @@
         </w:numPr>
       </w:pPr>
       <w:r>
-        <w:t>r – button on the Record row</w:t>
+        <w:t>r</w:t>
+      </w:r>
+      <w:r>
+        <w:t>ec</w:t>
+      </w:r>
+      <w:r>
+        <w:t xml:space="preserve"> – button</w:t>
+      </w:r>
+      <w:r>
+        <w:t>s</w:t>
+      </w:r>
+      <w:r>
+        <w:t xml:space="preserve"> on the Record row</w:t>
       </w:r>
     </w:p>
     <w:p>
@@ -288,8 +401,22 @@
           <w:numId w:val="4"/>
         </w:numPr>
       </w:pPr>
-      <w:r>
-        <w:t>s – button on the Solo row</w:t>
+      <w:proofErr w:type="spellStart"/>
+      <w:r>
+        <w:t>s</w:t>
+      </w:r>
+      <w:r>
+        <w:t>el</w:t>
+      </w:r>
+      <w:proofErr w:type="spellEnd"/>
+      <w:r>
+        <w:t xml:space="preserve"> – button on the </w:t>
+      </w:r>
+      <w:r>
+        <w:t>Select</w:t>
+      </w:r>
+      <w:r>
+        <w:t xml:space="preserve"> row</w:t>
       </w:r>
     </w:p>
     <w:p>
@@ -301,7 +428,10 @@
         </w:numPr>
       </w:pPr>
       <w:r>
-        <w:t>n – button on the Function row</w:t>
+        <w:t>solo –</w:t>
+      </w:r>
+      <w:r>
+        <w:t xml:space="preserve"> buttons on the Solo row</w:t>
       </w:r>
     </w:p>
     <w:p>
@@ -313,7 +443,48 @@
         </w:numPr>
       </w:pPr>
       <w:r>
-        <w:t>v – button on the View</w:t>
+        <w:t xml:space="preserve">mute – </w:t>
+      </w:r>
+      <w:r>
+        <w:t>buttons on the Mute row</w:t>
+      </w:r>
+    </w:p>
+    <w:p>
+      <w:pPr>
+        <w:pStyle w:val="ListParagraph"/>
+        <w:numPr>
+          <w:ilvl w:val="0"/>
+          <w:numId w:val="4"/>
+        </w:numPr>
+      </w:pPr>
+      <w:proofErr w:type="spellStart"/>
+      <w:r>
+        <w:t>f</w:t>
+      </w:r>
+      <w:r>
+        <w:t>n</w:t>
+      </w:r>
+      <w:proofErr w:type="spellEnd"/>
+      <w:r>
+        <w:t xml:space="preserve"> – button on the Function row</w:t>
+      </w:r>
+    </w:p>
+    <w:p>
+      <w:pPr>
+        <w:pStyle w:val="ListParagraph"/>
+        <w:numPr>
+          <w:ilvl w:val="0"/>
+          <w:numId w:val="4"/>
+        </w:numPr>
+      </w:pPr>
+      <w:r>
+        <w:t>v</w:t>
+      </w:r>
+      <w:r>
+        <w:t>iew</w:t>
+      </w:r>
+      <w:r>
+        <w:t xml:space="preserve"> – button on the View</w:t>
       </w:r>
       <w:r>
         <w:t>s row</w:t>
@@ -321,48 +492,140 @@
     </w:p>
     <w:p>
       <w:r>
-        <w:t xml:space="preserve">The Mute and Select button rows are reserved for changing between </w:t>
+        <w:t xml:space="preserve">The third and fourth fields indicate the </w:t>
       </w:r>
       <w:proofErr w:type="spellStart"/>
       <w:r>
-        <w:t>Rackspaces</w:t>
+        <w:t>Bank</w:t>
+      </w:r>
+      <w:r>
+        <w:t>ID</w:t>
       </w:r>
       <w:proofErr w:type="spellEnd"/>
       <w:r>
-        <w:t xml:space="preserve"> and Variations when not in Setlist mode, or Songs and Song Parts while in Setlist mode.</w:t>
-      </w:r>
-    </w:p>
-    <w:p>
-      <w:r>
-        <w:t>The third and fourth fields indicate the Bank and Column number for the widget.  The Column number must be between 1 and 8 for buttons and knobs, or 1 – 9 for faders.  Fader 9 gets assigned to the master fader on the MCU.</w:t>
-      </w:r>
-    </w:p>
-    <w:p>
-      <w:r>
-        <w:t>A fader widget given the Name “mc_f_1_1” will be assigned to the leftmost fader on the control surface, and be actively controlled while bank “1” is selected.  A fader widget with the name “mc_f_2_1” would be assigned to the same fader, but controlled when bank “2” is selected.</w:t>
-      </w:r>
-    </w:p>
-    <w:p>
-      <w:r>
-        <w:t xml:space="preserve">It </w:t>
-      </w:r>
-      <w:r>
-        <w:t xml:space="preserve">is suggested to use a bank numbering scheme that is logical, memorable, and flexible whenever possible. </w:t>
-      </w:r>
-    </w:p>
-    <w:p>
-      <w:r>
-        <w:t xml:space="preserve">Some forethought may be required for users that tend to use many widgets and re-use panels across different </w:t>
+        <w:t xml:space="preserve"> and Column number for the widget.  The Column number</w:t>
+      </w:r>
+      <w:r>
+        <w:t>s</w:t>
+      </w:r>
+      <w:r>
+        <w:t xml:space="preserve"> </w:t>
+      </w:r>
+      <w:r>
+        <w:t>range from</w:t>
+      </w:r>
+      <w:r>
+        <w:t xml:space="preserve"> </w:t>
+      </w:r>
+      <w:r>
+        <w:t>0-7</w:t>
+      </w:r>
+      <w:r>
+        <w:t xml:space="preserve"> for buttons and knobs, </w:t>
+      </w:r>
+      <w:r>
+        <w:t>and</w:t>
+      </w:r>
+      <w:r>
+        <w:t xml:space="preserve"> </w:t>
+      </w:r>
+      <w:r>
+        <w:t>0</w:t>
+      </w:r>
+      <w:r>
+        <w:t>–</w:t>
+      </w:r>
+      <w:r>
+        <w:t>8</w:t>
+      </w:r>
+      <w:r>
+        <w:t xml:space="preserve"> for faders.  Fader </w:t>
+      </w:r>
+      <w:r>
+        <w:t>8</w:t>
+      </w:r>
+      <w:r>
+        <w:t xml:space="preserve"> </w:t>
+      </w:r>
+      <w:r>
+        <w:t>is mapped</w:t>
+      </w:r>
+      <w:r>
+        <w:t xml:space="preserve"> to the master fader on the MCU.</w:t>
+      </w:r>
+    </w:p>
+    <w:p>
+      <w:r>
+        <w:t>A fader widget given the Name “mc_f_</w:t>
+      </w:r>
+      <w:r>
+        <w:t>volume</w:t>
+      </w:r>
+      <w:r>
+        <w:t>_</w:t>
+      </w:r>
+      <w:r>
+        <w:t>0</w:t>
+      </w:r>
+      <w:r>
+        <w:t xml:space="preserve">” will be assigned to the leftmost fader on the control surface, and be actively controlled while </w:t>
+      </w:r>
+      <w:r>
+        <w:t xml:space="preserve">the </w:t>
       </w:r>
       <w:proofErr w:type="spellStart"/>
       <w:r>
-        <w:t>Rackspaces</w:t>
+        <w:t>BankID</w:t>
       </w:r>
       <w:proofErr w:type="spellEnd"/>
       <w:r>
-        <w:t xml:space="preserve">.  This is because widget Names must always be unique in a Rackspace.  If, for example, you have a Hammond B3 panel where you assigned Faders in banks 1 and 2 for the drawbars, and knobs for Leslie controls in bank 4; and you later add a panel to that Rackspace that has Vox Continental drawbars also in fader bank 1 then Gig Performer will detect the naming conflict on the fader widgets and rename them. </w:t>
-      </w:r>
-    </w:p>
+        <w:t xml:space="preserve"> “volume”</w:t>
+      </w:r>
+      <w:r>
+        <w:t xml:space="preserve"> is selected.  A fader widget with the name “mc_f_</w:t>
+      </w:r>
+      <w:r>
+        <w:t>eq</w:t>
+      </w:r>
+      <w:r>
+        <w:t>_</w:t>
+      </w:r>
+      <w:r>
+        <w:t>0</w:t>
+      </w:r>
+      <w:r>
+        <w:t xml:space="preserve">” would be assigned to the same fader, but controlled when </w:t>
+      </w:r>
+      <w:proofErr w:type="spellStart"/>
+      <w:r>
+        <w:t>BankID</w:t>
+      </w:r>
+      <w:proofErr w:type="spellEnd"/>
+      <w:r>
+        <w:t xml:space="preserve"> “eq”</w:t>
+      </w:r>
+      <w:r>
+        <w:t xml:space="preserve"> is selected.</w:t>
+      </w:r>
+    </w:p>
+    <w:p>
+      <w:r>
+        <w:t xml:space="preserve">The </w:t>
+      </w:r>
+      <w:proofErr w:type="spellStart"/>
+      <w:r>
+        <w:t>BankIDs</w:t>
+      </w:r>
+      <w:proofErr w:type="spellEnd"/>
+      <w:r>
+        <w:t xml:space="preserve"> can be any arbitrary names that are meaningful to you</w:t>
+      </w:r>
+      <w:r>
+        <w:t>.</w:t>
+      </w:r>
+    </w:p>
+    <w:p/>
+    <w:p/>
     <w:sectPr>
       <w:pgSz w:w="12240" w:h="15840"/>
       <w:pgMar w:top="1440" w:right="1440" w:bottom="1440" w:left="1440" w:header="720" w:footer="720" w:gutter="0"/>
@@ -374,7 +637,7 @@
 </file>
 
 <file path=word/numbering.xml><?xml version="1.0" encoding="utf-8"?>
-<w:numbering xmlns:wpc="http://schemas.microsoft.com/office/word/2010/wordprocessingCanvas" xmlns:cx="http://schemas.microsoft.com/office/drawing/2014/chartex" xmlns:cx1="http://schemas.microsoft.com/office/drawing/2015/9/8/chartex" xmlns:cx2="http://schemas.microsoft.com/office/drawing/2015/10/21/chartex" xmlns:cx3="http://schemas.microsoft.com/office/drawing/2016/5/9/chartex" xmlns:cx4="http://schemas.microsoft.com/office/drawing/2016/5/10/chartex" xmlns:cx5="http://schemas.microsoft.com/office/drawing/2016/5/11/chartex" xmlns:cx6="http://schemas.microsoft.com/office/drawing/2016/5/12/chartex" xmlns:cx7="http://schemas.microsoft.com/office/drawing/2016/5/13/chartex" xmlns:cx8="http://schemas.microsoft.com/office/drawing/2016/5/14/chartex" xmlns:mc="http://schemas.openxmlformats.org/markup-compatibility/2006" xmlns:aink="http://schemas.microsoft.com/office/drawing/2016/ink" xmlns:am3d="http://schemas.microsoft.com/office/drawing/2017/model3d" xmlns:o="urn:schemas-microsoft-com:office:office" xmlns:r="http://schemas.openxmlformats.org/officeDocument/2006/relationships" xmlns:m="http://schemas.openxmlformats.org/officeDocument/2006/math" xmlns:v="urn:schemas-microsoft-com:vml" xmlns:wp14="http://schemas.microsoft.com/office/word/2010/wordprocessingDrawing" xmlns:wp="http://schemas.openxmlformats.org/drawingml/2006/wordprocessingDrawing" xmlns:w10="urn:schemas-microsoft-com:office:word" xmlns:w="http://schemas.openxmlformats.org/wordprocessingml/2006/main" xmlns:w14="http://schemas.microsoft.com/office/word/2010/wordml" xmlns:w15="http://schemas.microsoft.com/office/word/2012/wordml" xmlns:w16cex="http://schemas.microsoft.com/office/word/2018/wordml/cex" xmlns:w16cid="http://schemas.microsoft.com/office/word/2016/wordml/cid" xmlns:w16="http://schemas.microsoft.com/office/word/2018/wordml" xmlns:w16sdtdh="http://schemas.microsoft.com/office/word/2020/wordml/sdtdatahash" xmlns:w16se="http://schemas.microsoft.com/office/word/2015/wordml/symex" xmlns:wpg="http://schemas.microsoft.com/office/word/2010/wordprocessingGroup" xmlns:wpi="http://schemas.microsoft.com/office/word/2010/wordprocessingInk" xmlns:wne="http://schemas.microsoft.com/office/word/2006/wordml" xmlns:wps="http://schemas.microsoft.com/office/word/2010/wordprocessingShape" mc:Ignorable="w14 w15 w16se w16cid w16 w16cex w16sdtdh wp14">
+<w:numbering xmlns:wpc="http://schemas.microsoft.com/office/word/2010/wordprocessingCanvas" xmlns:cx="http://schemas.microsoft.com/office/drawing/2014/chartex" xmlns:cx1="http://schemas.microsoft.com/office/drawing/2015/9/8/chartex" xmlns:cx2="http://schemas.microsoft.com/office/drawing/2015/10/21/chartex" xmlns:cx3="http://schemas.microsoft.com/office/drawing/2016/5/9/chartex" xmlns:cx4="http://schemas.microsoft.com/office/drawing/2016/5/10/chartex" xmlns:cx5="http://schemas.microsoft.com/office/drawing/2016/5/11/chartex" xmlns:cx6="http://schemas.microsoft.com/office/drawing/2016/5/12/chartex" xmlns:cx7="http://schemas.microsoft.com/office/drawing/2016/5/13/chartex" xmlns:cx8="http://schemas.microsoft.com/office/drawing/2016/5/14/chartex" xmlns:mc="http://schemas.openxmlformats.org/markup-compatibility/2006" xmlns:aink="http://schemas.microsoft.com/office/drawing/2016/ink" xmlns:am3d="http://schemas.microsoft.com/office/drawing/2017/model3d" xmlns:o="urn:schemas-microsoft-com:office:office" xmlns:oel="http://schemas.microsoft.com/office/2019/extlst" xmlns:r="http://schemas.openxmlformats.org/officeDocument/2006/relationships" xmlns:m="http://schemas.openxmlformats.org/officeDocument/2006/math" xmlns:v="urn:schemas-microsoft-com:vml" xmlns:wp14="http://schemas.microsoft.com/office/word/2010/wordprocessingDrawing" xmlns:wp="http://schemas.openxmlformats.org/drawingml/2006/wordprocessingDrawing" xmlns:w10="urn:schemas-microsoft-com:office:word" xmlns:w="http://schemas.openxmlformats.org/wordprocessingml/2006/main" xmlns:w14="http://schemas.microsoft.com/office/word/2010/wordml" xmlns:w15="http://schemas.microsoft.com/office/word/2012/wordml" xmlns:w16cex="http://schemas.microsoft.com/office/word/2018/wordml/cex" xmlns:w16cid="http://schemas.microsoft.com/office/word/2016/wordml/cid" xmlns:w16="http://schemas.microsoft.com/office/word/2018/wordml" xmlns:w16sdtdh="http://schemas.microsoft.com/office/word/2020/wordml/sdtdatahash" xmlns:w16se="http://schemas.microsoft.com/office/word/2015/wordml/symex" xmlns:wpg="http://schemas.microsoft.com/office/word/2010/wordprocessingGroup" xmlns:wpi="http://schemas.microsoft.com/office/word/2010/wordprocessingInk" xmlns:wne="http://schemas.microsoft.com/office/word/2006/wordml" xmlns:wps="http://schemas.microsoft.com/office/word/2010/wordprocessingShape" mc:Ignorable="w14 w15 w16se w16cid w16 w16cex w16sdtdh wp14">
   <w:abstractNum w:abstractNumId="0" w15:restartNumberingAfterBreak="0">
     <w:nsid w:val="0F172506"/>
     <w:multiLevelType w:val="hybridMultilevel"/>
@@ -755,16 +1018,16 @@
       </w:pPr>
     </w:lvl>
   </w:abstractNum>
-  <w:num w:numId="1">
+  <w:num w:numId="1" w16cid:durableId="1451507866">
     <w:abstractNumId w:val="2"/>
   </w:num>
-  <w:num w:numId="2">
+  <w:num w:numId="2" w16cid:durableId="836769145">
     <w:abstractNumId w:val="3"/>
   </w:num>
-  <w:num w:numId="3">
+  <w:num w:numId="3" w16cid:durableId="1288507136">
     <w:abstractNumId w:val="0"/>
   </w:num>
-  <w:num w:numId="4">
+  <w:num w:numId="4" w16cid:durableId="1004938055">
     <w:abstractNumId w:val="1"/>
   </w:num>
 </w:numbering>

</xml_diff>